<commit_message>
Actualización Diagrama ER, Viorem
</commit_message>
<xml_diff>
--- a/Sena/Registro de Aprendisaje - Analisis y desarrollo de sistemas informaticos/Fase 2.b Análisis/Trabajos y sus directrices/Especificación del modelo conceptual del sistema de información a desarrollar./Evidencias/modelo_er_Roberto_Velasquez_09.Agosto.docx
+++ b/Sena/Registro de Aprendisaje - Analisis y desarrollo de sistemas informaticos/Fase 2.b Análisis/Trabajos y sus directrices/Especificación del modelo conceptual del sistema de información a desarrollar./Evidencias/modelo_er_Roberto_Velasquez_09.Agosto.docx
@@ -23,6 +23,8 @@
           <w:rFonts w:ascii="Helvetica Neue" w:eastAsia="Helvetica Neue" w:hAnsi="Helvetica Neue" w:hint="default"/>
         </w:rPr>
         <w:wordWrap w:val="0"/>
+        <w:autoSpaceDE w:val="0"/>
+        <w:autoSpaceDN w:val="0"/>
       </w:pPr>
       <w:r>
         <w:rPr>
@@ -59,6 +61,8 @@
           <w:rFonts w:ascii="Helvetica Neue" w:eastAsia="Helvetica Neue" w:hAnsi="Helvetica Neue" w:hint="default"/>
         </w:rPr>
         <w:wordWrap w:val="0"/>
+        <w:autoSpaceDE w:val="0"/>
+        <w:autoSpaceDN w:val="0"/>
       </w:pPr>
     </w:p>
     <w:p>
@@ -82,6 +86,8 @@
           <w:rFonts w:ascii="Helvetica Neue" w:eastAsia="Helvetica Neue" w:hAnsi="Helvetica Neue" w:hint="default"/>
         </w:rPr>
         <w:wordWrap w:val="0"/>
+        <w:autoSpaceDE w:val="0"/>
+        <w:autoSpaceDN w:val="0"/>
       </w:pPr>
       <w:r>
         <w:rPr>
@@ -118,6 +124,8 @@
           <w:rFonts w:ascii="Helvetica Neue" w:eastAsia="Helvetica Neue" w:hAnsi="Helvetica Neue" w:hint="default"/>
         </w:rPr>
         <w:wordWrap w:val="0"/>
+        <w:autoSpaceDE w:val="0"/>
+        <w:autoSpaceDN w:val="0"/>
       </w:pPr>
     </w:p>
     <w:p>
@@ -139,6 +147,8 @@
           <w:rFonts w:ascii="Times New Roman" w:eastAsia="Times New Roman" w:hAnsi="Times New Roman" w:hint="default"/>
         </w:rPr>
         <w:wordWrap w:val="0"/>
+        <w:autoSpaceDE w:val="0"/>
+        <w:autoSpaceDN w:val="0"/>
       </w:pPr>
       <w:r>
         <w:rPr>
@@ -171,6 +181,8 @@
           <w:rFonts w:ascii="Times New Roman" w:eastAsia="Times New Roman" w:hAnsi="Times New Roman" w:hint="default"/>
         </w:rPr>
         <w:wordWrap w:val="0"/>
+        <w:autoSpaceDE w:val="0"/>
+        <w:autoSpaceDN w:val="0"/>
       </w:pPr>
     </w:p>
     <w:p>
@@ -192,6 +204,8 @@
           <w:rFonts w:ascii="Times New Roman" w:eastAsia="Times New Roman" w:hAnsi="Times New Roman" w:hint="default"/>
         </w:rPr>
         <w:wordWrap w:val="0"/>
+        <w:autoSpaceDE w:val="0"/>
+        <w:autoSpaceDN w:val="0"/>
       </w:pPr>
       <w:r>
         <w:rPr>
@@ -224,6 +238,8 @@
           <w:rFonts w:ascii="Times New Roman" w:eastAsia="Times New Roman" w:hAnsi="Times New Roman" w:hint="default"/>
         </w:rPr>
         <w:wordWrap w:val="0"/>
+        <w:autoSpaceDE w:val="0"/>
+        <w:autoSpaceDN w:val="0"/>
       </w:pPr>
       <w:r>
         <w:rPr>
@@ -265,16 +281,45 @@
           <w:rFonts w:ascii="Times New Roman" w:eastAsia="Times New Roman" w:hAnsi="Times New Roman" w:hint="default"/>
         </w:rPr>
         <w:wordWrap w:val="0"/>
+        <w:autoSpaceDE w:val="0"/>
+        <w:autoSpaceDN w:val="0"/>
+      </w:pPr>
+    </w:p>
+    <w:p>
+      <w:pPr>
+        <w:numPr>
+          <w:ilvl w:val="0"/>
+          <w:numId w:val="0"/>
+        </w:numPr>
+        <w:jc w:val="center"/>
+        <w:spacing w:lineRule="auto" w:line="259" w:before="0" w:after="160"/>
+        <w:widowControl w:val="1"/>
+        <w:ind w:right="0" w:left="0" w:firstLine="0"/>
+        <w:rPr>
+          <w:color w:val="auto"/>
+          <w:sz w:val="22"/>
+          <w:szCs w:val="22"/>
+          <w:rFonts w:ascii="Times New Roman" w:eastAsia="Times New Roman" w:hAnsi="Times New Roman" w:hint="default"/>
+        </w:rPr>
+        <w:wordWrap w:val="0"/>
       </w:pPr>
       <w:r>
         <w:rPr>
           <w:sz w:val="20"/>
         </w:rPr>
         <w:drawing>
-          <wp:inline distT="0" distB="0" distL="0" distR="0">
-            <wp:extent cx="5731510" cy="2974975"/>
+          <wp:anchor distT="0" distB="0" distL="0" distR="0" simplePos="0" relativeHeight="251624960" behindDoc="0" locked="0" layoutInCell="1" allowOverlap="1">
+            <wp:simplePos x="0" y="0"/>
+            <wp:positionH relativeFrom="margin">
+              <wp:align>center</wp:align>
+            </wp:positionH>
+            <wp:positionV relativeFrom="margin">
+              <wp:align>center</wp:align>
+            </wp:positionV>
+            <wp:extent cx="7376160" cy="3161665"/>
             <wp:effectExtent l="0" t="0" r="0" b="0"/>
-            <wp:docPr id="16" name="Imagen 1"/>
+            <wp:wrapSquare wrapText="bothSides"/>
+            <wp:docPr id="10" name="Imagen 1"/>
             <wp:cNvGraphicFramePr>
               <a:graphicFrameLocks xmlns:a="http://schemas.openxmlformats.org/drawingml/2006/main" noChangeAspect="1"/>
             </wp:cNvGraphicFramePr>
@@ -282,7 +327,7 @@
               <a:graphicData uri="http://schemas.openxmlformats.org/drawingml/2006/picture">
                 <pic:pic xmlns:pic="http://schemas.openxmlformats.org/drawingml/2006/picture">
                   <pic:nvPicPr>
-                    <pic:cNvPr id="1" name="Picture 1" descr="/Users/robertovelasquezdean/Library/Group Containers/L48J367XN4.com.infraware.PolarisOffice/EngineTemp/1731/fImage7604816194.png"/>
+                    <pic:cNvPr id="1" name="Picture 1" descr="/Users/robertovelasquezdean/Library/Group Containers/L48J367XN4.com.infraware.PolarisOffice/EngineTemp/3559/fImage99021107544.png"/>
                     <pic:cNvPicPr>
                       <a:picLocks noChangeAspect="1" noChangeArrowheads="1"/>
                     </pic:cNvPicPr>
@@ -290,15 +335,6 @@
                   <pic:blipFill>
                     <a:blip r:embed="rId5">
                       <a:extLst>
-                        <a:ext uri="{BEBA8EAE-BF5A-486C-A8C5-ECC9F3942E4B}">
-                          <a14:imgProps xmlns:a14="http://schemas.microsoft.com/office/drawing/2010/main">
-                            <a14:imgLayer r:embed="rId6">
-                              <a14:imgEffect>
-                                <a14:sharpenSoften amount="25000"/>
-                              </a14:imgEffect>
-                            </a14:imgLayer>
-                          </a14:imgProps>
-                        </a:ext>
                         <a:ext uri="{28A0092B-C50C-407E-A947-70E740481C1C}">
                           <a14:useLocalDpi xmlns:a14="http://schemas.microsoft.com/office/drawing/2010/main" val="0"/>
                         </a:ext>
@@ -311,7 +347,7 @@
                   <pic:spPr>
                     <a:xfrm>
                       <a:off x="0" y="0"/>
-                      <a:ext cx="5732145" cy="2975610"/>
+                      <a:ext cx="7376795" cy="3162300"/>
                     </a:xfrm>
                     <a:prstGeom prst="rect"/>
                     <a:ln cap="flat"/>
@@ -319,8 +355,18 @@
                 </pic:pic>
               </a:graphicData>
             </a:graphic>
-          </wp:inline>
+          </wp:anchor>
         </w:drawing>
+      </w:r>
+      <w:r>
+        <w:rPr>
+          <w:i w:val="1"/>
+          <w:color w:val="auto"/>
+          <w:sz w:val="18"/>
+          <w:szCs w:val="18"/>
+          <w:rFonts w:ascii="Times New Roman" w:eastAsia="Times New Roman" w:hAnsi="Times New Roman" w:hint="default"/>
+        </w:rPr>
+        <w:t xml:space="preserve">Elaborado en Lucidchart</w:t>
       </w:r>
     </w:p>
     <w:p>
@@ -342,16 +388,6 @@
         </w:rPr>
         <w:wordWrap w:val="0"/>
       </w:pPr>
-      <w:r>
-        <w:rPr>
-          <w:i w:val="1"/>
-          <w:color w:val="auto"/>
-          <w:sz w:val="18"/>
-          <w:szCs w:val="18"/>
-          <w:rFonts w:ascii="Times New Roman" w:eastAsia="Times New Roman" w:hAnsi="Times New Roman" w:hint="default"/>
-        </w:rPr>
-        <w:t xml:space="preserve">Elaborado en MySQL - Workbench</w:t>
-      </w:r>
     </w:p>
     <w:sectPr>
       <w:footnotePr>
@@ -380,7 +416,11 @@
   <w:docDefaults>
     <w:pPrDefault>
       <w:pPr>
+        <w:autoSpaceDE w:val="1"/>
+        <w:autoSpaceDN w:val="1"/>
         <w:jc w:val="both"/>
+        <w:widowControl/>
+        <w:wordWrap/>
       </w:pPr>
     </w:pPrDefault>
     <w:rPrDefault>
@@ -401,6 +441,8 @@
       <w:autoSpaceDE w:val="0"/>
       <w:autoSpaceDN w:val="0"/>
       <w:jc w:val="both"/>
+      <w:widowControl/>
+      <w:wordWrap/>
     </w:pPr>
     <w:rPr>
       <w:shd w:val="clear"/>
@@ -424,9 +466,8 @@
   </w:style>
   <w:style w:default="1" w:styleId="PO3" w:type="table">
     <w:name w:val="Normal Table"/>
+    <w:basedOn w:val="PO3"/>
     <w:uiPriority w:val="3"/>
-    <w:semiHidden/>
-    <w:unhideWhenUsed/>
     <w:tblPr>
       <w:tblCellMar>
         <w:bottom w:type="dxa" w:w="0"/>
@@ -449,7 +490,11 @@
     <w:qFormat/>
     <w:uiPriority w:val="5"/>
     <w:pPr>
-      <w:jc w:val="both"/>
+      <w:autoSpaceDE w:val="1"/>
+      <w:autoSpaceDN w:val="1"/>
+      <w:jc w:val="both"/>
+      <w:widowControl/>
+      <w:wordWrap/>
     </w:pPr>
     <w:rPr>
       <w:shd w:val="clear"/>
@@ -464,7 +509,11 @@
     <w:qFormat/>
     <w:uiPriority w:val="6"/>
     <w:pPr>
+      <w:autoSpaceDE w:val="1"/>
+      <w:autoSpaceDN w:val="1"/>
       <w:jc w:val="center"/>
+      <w:widowControl/>
+      <w:wordWrap/>
     </w:pPr>
     <w:rPr>
       <w:b/>
@@ -480,7 +529,11 @@
     <w:qFormat/>
     <w:uiPriority w:val="7"/>
     <w:pPr>
-      <w:jc w:val="both"/>
+      <w:autoSpaceDE w:val="1"/>
+      <w:autoSpaceDN w:val="1"/>
+      <w:jc w:val="both"/>
+      <w:widowControl/>
+      <w:wordWrap/>
     </w:pPr>
     <w:rPr>
       <w:shd w:val="clear"/>
@@ -495,7 +548,11 @@
     <w:qFormat/>
     <w:uiPriority w:val="8"/>
     <w:pPr>
-      <w:jc w:val="both"/>
+      <w:autoSpaceDE w:val="1"/>
+      <w:autoSpaceDN w:val="1"/>
+      <w:jc w:val="both"/>
+      <w:widowControl/>
+      <w:wordWrap/>
     </w:pPr>
     <w:rPr>
       <w:shd w:val="clear"/>
@@ -510,8 +567,12 @@
     <w:qFormat/>
     <w:uiPriority w:val="9"/>
     <w:pPr>
+      <w:autoSpaceDE w:val="1"/>
+      <w:autoSpaceDN w:val="1"/>
       <w:ind w:left="1000" w:hanging="400"/>
       <w:jc w:val="both"/>
+      <w:widowControl/>
+      <w:wordWrap/>
     </w:pPr>
     <w:rPr>
       <w:shd w:val="clear"/>
@@ -526,8 +587,12 @@
     <w:qFormat/>
     <w:uiPriority w:val="10"/>
     <w:pPr>
+      <w:autoSpaceDE w:val="1"/>
+      <w:autoSpaceDN w:val="1"/>
       <w:ind w:left="1200" w:hanging="400"/>
       <w:jc w:val="both"/>
+      <w:widowControl/>
+      <w:wordWrap/>
     </w:pPr>
     <w:rPr>
       <w:b/>
@@ -543,8 +608,12 @@
     <w:qFormat/>
     <w:uiPriority w:val="11"/>
     <w:pPr>
+      <w:autoSpaceDE w:val="1"/>
+      <w:autoSpaceDN w:val="1"/>
       <w:ind w:left="1400" w:hanging="400"/>
       <w:jc w:val="both"/>
+      <w:widowControl/>
+      <w:wordWrap/>
     </w:pPr>
     <w:rPr>
       <w:shd w:val="clear"/>
@@ -559,8 +628,12 @@
     <w:qFormat/>
     <w:uiPriority w:val="12"/>
     <w:pPr>
+      <w:autoSpaceDE w:val="1"/>
+      <w:autoSpaceDN w:val="1"/>
       <w:ind w:left="1600" w:hanging="400"/>
       <w:jc w:val="both"/>
+      <w:widowControl/>
+      <w:wordWrap/>
     </w:pPr>
     <w:rPr>
       <w:b/>
@@ -576,8 +649,12 @@
     <w:qFormat/>
     <w:uiPriority w:val="13"/>
     <w:pPr>
+      <w:autoSpaceDE w:val="1"/>
+      <w:autoSpaceDN w:val="1"/>
       <w:ind w:left="1800" w:hanging="400"/>
       <w:jc w:val="both"/>
+      <w:widowControl/>
+      <w:wordWrap/>
     </w:pPr>
     <w:rPr>
       <w:shd w:val="clear"/>
@@ -592,8 +669,12 @@
     <w:qFormat/>
     <w:uiPriority w:val="14"/>
     <w:pPr>
+      <w:autoSpaceDE w:val="1"/>
+      <w:autoSpaceDN w:val="1"/>
       <w:ind w:left="2000" w:hanging="400"/>
       <w:jc w:val="both"/>
+      <w:widowControl/>
+      <w:wordWrap/>
     </w:pPr>
     <w:rPr>
       <w:shd w:val="clear"/>
@@ -608,8 +689,12 @@
     <w:qFormat/>
     <w:uiPriority w:val="15"/>
     <w:pPr>
+      <w:autoSpaceDE w:val="1"/>
+      <w:autoSpaceDN w:val="1"/>
       <w:ind w:left="2200" w:hanging="400"/>
       <w:jc w:val="both"/>
+      <w:widowControl/>
+      <w:wordWrap/>
     </w:pPr>
     <w:rPr>
       <w:shd w:val="clear"/>
@@ -624,7 +709,11 @@
     <w:qFormat/>
     <w:uiPriority w:val="16"/>
     <w:pPr>
+      <w:autoSpaceDE w:val="1"/>
+      <w:autoSpaceDN w:val="1"/>
       <w:jc w:val="center"/>
+      <w:widowControl/>
+      <w:wordWrap/>
     </w:pPr>
     <w:rPr>
       <w:shd w:val="clear"/>
@@ -689,8 +778,12 @@
     <w:qFormat/>
     <w:uiPriority w:val="21"/>
     <w:pPr>
+      <w:autoSpaceDE w:val="1"/>
+      <w:autoSpaceDN w:val="1"/>
       <w:ind w:left="864" w:right="864" w:firstLine="0"/>
       <w:jc w:val="center"/>
+      <w:widowControl/>
+      <w:wordWrap/>
     </w:pPr>
     <w:rPr>
       <w:color w:val="404040"/>
@@ -711,8 +804,12 @@
         <w:top w:val="single" w:sz="1" w:space="10" w:color="5B9BD5"/>
         <w:bottom w:val="single" w:sz="1" w:space="10" w:color="5B9BD5"/>
       </w:pBdr>
+      <w:autoSpaceDE w:val="1"/>
+      <w:autoSpaceDN w:val="1"/>
       <w:ind w:left="950" w:right="950" w:firstLine="0"/>
       <w:jc w:val="center"/>
+      <w:widowControl/>
+      <w:wordWrap/>
     </w:pPr>
     <w:rPr>
       <w:color w:val="5B9BD5"/>
@@ -769,8 +866,12 @@
     <w:qFormat/>
     <w:uiPriority w:val="26"/>
     <w:pPr>
+      <w:autoSpaceDE w:val="1"/>
+      <w:autoSpaceDN w:val="1"/>
       <w:ind w:left="850" w:firstLine="0"/>
       <w:jc w:val="both"/>
+      <w:widowControl/>
+      <w:wordWrap/>
     </w:pPr>
     <w:rPr>
       <w:shd w:val="clear"/>
@@ -785,7 +886,12 @@
     <w:qFormat/>
     <w:uiPriority w:val="27"/>
     <w:unhideWhenUsed/>
-    <w:pPr/>
+    <w:pPr>
+      <w:autoSpaceDE w:val="1"/>
+      <w:autoSpaceDN w:val="1"/>
+      <w:widowControl/>
+      <w:wordWrap/>
+    </w:pPr>
     <w:rPr>
       <w:color w:val="2E74B5"/>
       <w:shd w:val="clear"/>
@@ -801,7 +907,11 @@
     <w:uiPriority w:val="28"/>
     <w:unhideWhenUsed/>
     <w:pPr>
-      <w:jc w:val="both"/>
+      <w:autoSpaceDE w:val="1"/>
+      <w:autoSpaceDN w:val="1"/>
+      <w:jc w:val="both"/>
+      <w:widowControl/>
+      <w:wordWrap/>
     </w:pPr>
     <w:rPr>
       <w:shd w:val="clear"/>
@@ -817,8 +927,12 @@
     <w:uiPriority w:val="29"/>
     <w:unhideWhenUsed/>
     <w:pPr>
+      <w:autoSpaceDE w:val="1"/>
+      <w:autoSpaceDN w:val="1"/>
       <w:ind w:left="425" w:firstLine="0"/>
       <w:jc w:val="both"/>
+      <w:widowControl/>
+      <w:wordWrap/>
     </w:pPr>
     <w:rPr>
       <w:shd w:val="clear"/>
@@ -834,8 +948,12 @@
     <w:uiPriority w:val="30"/>
     <w:unhideWhenUsed/>
     <w:pPr>
+      <w:autoSpaceDE w:val="1"/>
+      <w:autoSpaceDN w:val="1"/>
       <w:ind w:left="850" w:firstLine="0"/>
       <w:jc w:val="both"/>
+      <w:widowControl/>
+      <w:wordWrap/>
     </w:pPr>
     <w:rPr>
       <w:shd w:val="clear"/>
@@ -851,8 +969,12 @@
     <w:uiPriority w:val="31"/>
     <w:unhideWhenUsed/>
     <w:pPr>
+      <w:autoSpaceDE w:val="1"/>
+      <w:autoSpaceDN w:val="1"/>
       <w:ind w:left="1275" w:firstLine="0"/>
       <w:jc w:val="both"/>
+      <w:widowControl/>
+      <w:wordWrap/>
     </w:pPr>
     <w:rPr>
       <w:shd w:val="clear"/>
@@ -868,8 +990,12 @@
     <w:uiPriority w:val="32"/>
     <w:unhideWhenUsed/>
     <w:pPr>
+      <w:autoSpaceDE w:val="1"/>
+      <w:autoSpaceDN w:val="1"/>
       <w:ind w:left="1700" w:firstLine="0"/>
       <w:jc w:val="both"/>
+      <w:widowControl/>
+      <w:wordWrap/>
     </w:pPr>
     <w:rPr>
       <w:shd w:val="clear"/>
@@ -885,8 +1011,12 @@
     <w:uiPriority w:val="33"/>
     <w:unhideWhenUsed/>
     <w:pPr>
+      <w:autoSpaceDE w:val="1"/>
+      <w:autoSpaceDN w:val="1"/>
       <w:ind w:left="2125" w:firstLine="0"/>
       <w:jc w:val="both"/>
+      <w:widowControl/>
+      <w:wordWrap/>
     </w:pPr>
     <w:rPr>
       <w:shd w:val="clear"/>
@@ -902,8 +1032,12 @@
     <w:uiPriority w:val="34"/>
     <w:unhideWhenUsed/>
     <w:pPr>
+      <w:autoSpaceDE w:val="1"/>
+      <w:autoSpaceDN w:val="1"/>
       <w:ind w:left="2550" w:firstLine="0"/>
       <w:jc w:val="both"/>
+      <w:widowControl/>
+      <w:wordWrap/>
     </w:pPr>
     <w:rPr>
       <w:shd w:val="clear"/>
@@ -919,8 +1053,12 @@
     <w:uiPriority w:val="35"/>
     <w:unhideWhenUsed/>
     <w:pPr>
+      <w:autoSpaceDE w:val="1"/>
+      <w:autoSpaceDN w:val="1"/>
       <w:ind w:left="2975" w:firstLine="0"/>
       <w:jc w:val="both"/>
+      <w:widowControl/>
+      <w:wordWrap/>
     </w:pPr>
     <w:rPr>
       <w:shd w:val="clear"/>
@@ -936,8 +1074,12 @@
     <w:uiPriority w:val="36"/>
     <w:unhideWhenUsed/>
     <w:pPr>
+      <w:autoSpaceDE w:val="1"/>
+      <w:autoSpaceDN w:val="1"/>
       <w:ind w:left="3400" w:firstLine="0"/>
       <w:jc w:val="both"/>
+      <w:widowControl/>
+      <w:wordWrap/>
     </w:pPr>
     <w:rPr>
       <w:shd w:val="clear"/>

</xml_diff>